<commit_message>
import the new server
</commit_message>
<xml_diff>
--- a/server/API for stay stayble.docx
+++ b/server/API for stay stayble.docx
@@ -1,6 +1,6 @@
 
 <file path=word/document.xml><?xml version="1.0" encoding="utf-8"?>
-<w:document xmlns:wpc="http://schemas.microsoft.com/office/word/2010/wordprocessingCanvas" xmlns:cx="http://schemas.microsoft.com/office/drawing/2014/chartex" xmlns:cx1="http://schemas.microsoft.com/office/drawing/2015/9/8/chartex" xmlns:cx2="http://schemas.microsoft.com/office/drawing/2015/10/21/chartex" xmlns:cx3="http://schemas.microsoft.com/office/drawing/2016/5/9/chartex" xmlns:cx4="http://schemas.microsoft.com/office/drawing/2016/5/10/chartex" xmlns:cx5="http://schemas.microsoft.com/office/drawing/2016/5/11/chartex" xmlns:cx6="http://schemas.microsoft.com/office/drawing/2016/5/12/chartex" xmlns:cx7="http://schemas.microsoft.com/office/drawing/2016/5/13/chartex" xmlns:cx8="http://schemas.microsoft.com/office/drawing/2016/5/14/chartex" xmlns:mc="http://schemas.openxmlformats.org/markup-compatibility/2006" xmlns:aink="http://schemas.microsoft.com/office/drawing/2016/ink" xmlns:am3d="http://schemas.microsoft.com/office/drawing/2017/model3d" xmlns:o="urn:schemas-microsoft-com:office:office" xmlns:oel="http://schemas.microsoft.com/office/2019/extlst" xmlns:r="http://schemas.openxmlformats.org/officeDocument/2006/relationships" xmlns:m="http://schemas.openxmlformats.org/officeDocument/2006/math" xmlns:v="urn:schemas-microsoft-com:vml" xmlns:wp14="http://schemas.microsoft.com/office/word/2010/wordprocessingDrawing" xmlns:wp="http://schemas.openxmlformats.org/drawingml/2006/wordprocessingDrawing" xmlns:w10="urn:schemas-microsoft-com:office:word" xmlns:w="http://schemas.openxmlformats.org/wordprocessingml/2006/main" xmlns:w14="http://schemas.microsoft.com/office/word/2010/wordml" xmlns:w15="http://schemas.microsoft.com/office/word/2012/wordml" xmlns:w16cex="http://schemas.microsoft.com/office/word/2018/wordml/cex" xmlns:w16cid="http://schemas.microsoft.com/office/word/2016/wordml/cid" xmlns:w16="http://schemas.microsoft.com/office/word/2018/wordml" xmlns:w16sdtdh="http://schemas.microsoft.com/office/word/2020/wordml/sdtdatahash" xmlns:w16se="http://schemas.microsoft.com/office/word/2015/wordml/symex" xmlns:wpg="http://schemas.microsoft.com/office/word/2010/wordprocessingGroup" xmlns:wpi="http://schemas.microsoft.com/office/word/2010/wordprocessingInk" xmlns:wne="http://schemas.microsoft.com/office/word/2006/wordml" xmlns:wps="http://schemas.microsoft.com/office/word/2010/wordprocessingShape" mc:Ignorable="w14 w15 w16se w16cid w16 w16cex w16sdtdh wp14">
+<w:document xmlns:wpc="http://schemas.microsoft.com/office/word/2010/wordprocessingCanvas" xmlns:cx="http://schemas.microsoft.com/office/drawing/2014/chartex" xmlns:cx1="http://schemas.microsoft.com/office/drawing/2015/9/8/chartex" xmlns:cx2="http://schemas.microsoft.com/office/drawing/2015/10/21/chartex" xmlns:cx3="http://schemas.microsoft.com/office/drawing/2016/5/9/chartex" xmlns:cx4="http://schemas.microsoft.com/office/drawing/2016/5/10/chartex" xmlns:cx5="http://schemas.microsoft.com/office/drawing/2016/5/11/chartex" xmlns:cx6="http://schemas.microsoft.com/office/drawing/2016/5/12/chartex" xmlns:cx7="http://schemas.microsoft.com/office/drawing/2016/5/13/chartex" xmlns:cx8="http://schemas.microsoft.com/office/drawing/2016/5/14/chartex" xmlns:mc="http://schemas.openxmlformats.org/markup-compatibility/2006" xmlns:aink="http://schemas.microsoft.com/office/drawing/2016/ink" xmlns:am3d="http://schemas.microsoft.com/office/drawing/2017/model3d" xmlns:o="urn:schemas-microsoft-com:office:office" xmlns:oel="http://schemas.microsoft.com/office/2019/extlst" xmlns:r="http://schemas.openxmlformats.org/officeDocument/2006/relationships" xmlns:m="http://schemas.openxmlformats.org/officeDocument/2006/math" xmlns:v="urn:schemas-microsoft-com:vml" xmlns:wp14="http://schemas.microsoft.com/office/word/2010/wordprocessingDrawing" xmlns:wp="http://schemas.openxmlformats.org/drawingml/2006/wordprocessingDrawing" xmlns:w10="urn:schemas-microsoft-com:office:word" xmlns:w="http://schemas.openxmlformats.org/wordprocessingml/2006/main" xmlns:w14="http://schemas.microsoft.com/office/word/2010/wordml" xmlns:w15="http://schemas.microsoft.com/office/word/2012/wordml" xmlns:w16cex="http://schemas.microsoft.com/office/word/2018/wordml/cex" xmlns:w16cid="http://schemas.microsoft.com/office/word/2016/wordml/cid" xmlns:w16="http://schemas.microsoft.com/office/word/2018/wordml" xmlns:w16du="http://schemas.microsoft.com/office/word/2023/wordml/word16du" xmlns:w16sdtdh="http://schemas.microsoft.com/office/word/2020/wordml/sdtdatahash" xmlns:w16se="http://schemas.microsoft.com/office/word/2015/wordml/symex" xmlns:wpg="http://schemas.microsoft.com/office/word/2010/wordprocessingGroup" xmlns:wpi="http://schemas.microsoft.com/office/word/2010/wordprocessingInk" xmlns:wne="http://schemas.microsoft.com/office/word/2006/wordml" xmlns:wps="http://schemas.microsoft.com/office/word/2010/wordprocessingShape" mc:Ignorable="w14 w15 w16se w16cid w16 w16cex w16sdtdh wp14">
   <w:body>
     <w:p>
       <w:pPr>
@@ -81,8 +81,8 @@
       <w:tblGrid>
         <w:gridCol w:w="617"/>
         <w:gridCol w:w="1470"/>
-        <w:gridCol w:w="3768"/>
-        <w:gridCol w:w="1467"/>
+        <w:gridCol w:w="3765"/>
+        <w:gridCol w:w="1705"/>
         <w:gridCol w:w="1721"/>
       </w:tblGrid>
       <w:tr>
@@ -196,7 +196,7 @@
           <w:p>
             <w:pPr>
               <w:rPr>
-                <w:rFonts w:ascii="Segoe UI Semilight" w:hAnsi="Segoe UI Semilight" w:cs="Segoe UI Semilight" w:hint="cs"/>
+                <w:rFonts w:ascii="Segoe UI Semilight" w:hAnsi="Segoe UI Semilight" w:cs="Segoe UI Semilight"/>
                 <w:rtl/>
               </w:rPr>
             </w:pPr>
@@ -225,9 +225,8 @@
             <w:r>
               <w:rPr>
                 <w:rFonts w:ascii="Segoe UI Semilight" w:hAnsi="Segoe UI Semilight" w:cs="Segoe UI Semilight"/>
-                <w:rtl/>
-              </w:rPr>
-              <w:t>1</w:t>
+              </w:rPr>
+              <w:t>0</w:t>
             </w:r>
           </w:p>
         </w:tc>
@@ -240,13 +239,14 @@
               <w:jc w:val="center"/>
               <w:rPr>
                 <w:rFonts w:ascii="Segoe UI Semilight" w:hAnsi="Segoe UI Semilight" w:cs="Segoe UI Semilight"/>
-              </w:rPr>
-            </w:pPr>
-            <w:r>
-              <w:rPr>
-                <w:rFonts w:ascii="Segoe UI Semilight" w:hAnsi="Segoe UI Semilight" w:cs="Segoe UI Semilight"/>
-              </w:rPr>
-              <w:t>GET</w:t>
+                <w:rtl/>
+              </w:rPr>
+            </w:pPr>
+            <w:r>
+              <w:rPr>
+                <w:rFonts w:ascii="Segoe UI Semilight" w:hAnsi="Segoe UI Semilight" w:cs="Segoe UI Semilight"/>
+              </w:rPr>
+              <w:t>PUT</w:t>
             </w:r>
           </w:p>
         </w:tc>
@@ -271,7 +271,13 @@
               <w:rPr>
                 <w:rFonts w:ascii="Segoe UI Semilight" w:hAnsi="Segoe UI Semilight" w:cs="Segoe UI Semilight"/>
               </w:rPr>
-              <w:t>/information</w:t>
+              <w:t>/</w:t>
+            </w:r>
+            <w:r>
+              <w:rPr>
+                <w:rFonts w:ascii="Segoe UI Semilight" w:hAnsi="Segoe UI Semilight" w:cs="Segoe UI Semilight"/>
+              </w:rPr>
+              <w:t>test</w:t>
             </w:r>
           </w:p>
         </w:tc>
@@ -288,10 +294,10 @@
             </w:pPr>
             <w:r>
               <w:rPr>
-                <w:rFonts w:ascii="Segoe UI Semilight" w:hAnsi="Segoe UI Semilight" w:cs="Segoe UI Semilight"/>
-                <w:rtl/>
-              </w:rPr>
-              <w:t>קבלת מידע על הרעידות שהתקבלו במהלך הזמן שהוכנס כקלט בימים</w:t>
+                <w:rFonts w:ascii="Segoe UI Semilight" w:hAnsi="Segoe UI Semilight" w:cs="Segoe UI Semilight" w:hint="cs"/>
+                <w:rtl/>
+              </w:rPr>
+              <w:t>מחזירה את גוף הבקשה שנשלחה לצורך בדיקת קשר לשרת</w:t>
             </w:r>
           </w:p>
         </w:tc>
@@ -303,22 +309,9 @@
             <w:pPr>
               <w:rPr>
                 <w:rFonts w:ascii="Segoe UI Semilight" w:hAnsi="Segoe UI Semilight" w:cs="Segoe UI Semilight"/>
-              </w:rPr>
-            </w:pPr>
-            <w:r>
-              <w:rPr>
-                <w:rFonts w:ascii="Segoe UI Semilight" w:hAnsi="Segoe UI Semilight" w:cs="Segoe UI Semilight"/>
-              </w:rPr>
-              <w:t xml:space="preserve">Id, </w:t>
-            </w:r>
-            <w:proofErr w:type="spellStart"/>
-            <w:r>
-              <w:rPr>
-                <w:rFonts w:ascii="Segoe UI Semilight" w:hAnsi="Segoe UI Semilight" w:cs="Segoe UI Semilight"/>
-              </w:rPr>
-              <w:t>time_to_get</w:t>
-            </w:r>
-            <w:proofErr w:type="spellEnd"/>
+                <w:rtl/>
+              </w:rPr>
+            </w:pPr>
           </w:p>
         </w:tc>
       </w:tr>
@@ -337,8 +330,9 @@
             <w:r>
               <w:rPr>
                 <w:rFonts w:ascii="Segoe UI Semilight" w:hAnsi="Segoe UI Semilight" w:cs="Segoe UI Semilight"/>
-              </w:rPr>
-              <w:t>2</w:t>
+                <w:rtl/>
+              </w:rPr>
+              <w:t>1</w:t>
             </w:r>
           </w:p>
         </w:tc>
@@ -357,7 +351,7 @@
               <w:rPr>
                 <w:rFonts w:ascii="Segoe UI Semilight" w:hAnsi="Segoe UI Semilight" w:cs="Segoe UI Semilight"/>
               </w:rPr>
-              <w:t>PUT</w:t>
+              <w:t>GET</w:t>
             </w:r>
           </w:p>
         </w:tc>
@@ -369,13 +363,26 @@
             <w:pPr>
               <w:rPr>
                 <w:rFonts w:ascii="Segoe UI Semilight" w:hAnsi="Segoe UI Semilight" w:cs="Segoe UI Semilight"/>
-              </w:rPr>
-            </w:pPr>
-            <w:r>
-              <w:rPr>
-                <w:rFonts w:ascii="Segoe UI Semilight" w:hAnsi="Segoe UI Semilight" w:cs="Segoe UI Semilight"/>
-              </w:rPr>
-              <w:t>0.0.0.0:3306/information/new</w:t>
+                <w:rtl/>
+              </w:rPr>
+            </w:pPr>
+            <w:r>
+              <w:rPr>
+                <w:rFonts w:ascii="Segoe UI Semilight" w:hAnsi="Segoe UI Semilight" w:cs="Segoe UI Semilight"/>
+              </w:rPr>
+              <w:t>0.0.0.0:3306</w:t>
+            </w:r>
+            <w:r>
+              <w:rPr>
+                <w:rFonts w:ascii="Segoe UI Semilight" w:hAnsi="Segoe UI Semilight" w:cs="Segoe UI Semilight"/>
+              </w:rPr>
+              <w:t>/</w:t>
+            </w:r>
+            <w:r>
+              <w:rPr>
+                <w:rFonts w:ascii="Segoe UI Semilight" w:hAnsi="Segoe UI Semilight" w:cs="Segoe UI Semilight"/>
+              </w:rPr>
+              <w:t>vibrations</w:t>
             </w:r>
           </w:p>
         </w:tc>
@@ -387,15 +394,79 @@
             <w:pPr>
               <w:rPr>
                 <w:rFonts w:ascii="Segoe UI Semilight" w:hAnsi="Segoe UI Semilight" w:cs="Segoe UI Semilight"/>
-                <w:rtl/>
-              </w:rPr>
-            </w:pPr>
-            <w:r>
-              <w:rPr>
-                <w:rFonts w:ascii="Segoe UI Semilight" w:hAnsi="Segoe UI Semilight" w:cs="Segoe UI Semilight" w:hint="cs"/>
-                <w:rtl/>
-              </w:rPr>
-              <w:t>יצירת משתמש חדש</w:t>
+              </w:rPr>
+            </w:pPr>
+            <w:r>
+              <w:rPr>
+                <w:rFonts w:ascii="Segoe UI Semilight" w:hAnsi="Segoe UI Semilight" w:cs="Segoe UI Semilight"/>
+                <w:rtl/>
+              </w:rPr>
+              <w:t>קבלת מידע על הרעידות שהתקבלו במהלך הזמן שהוכנס כקלט בימים</w:t>
+            </w:r>
+            <w:r>
+              <w:rPr>
+                <w:rFonts w:ascii="Segoe UI Semilight" w:hAnsi="Segoe UI Semilight" w:cs="Segoe UI Semilight"/>
+              </w:rPr>
+              <w:t>.</w:t>
+            </w:r>
+          </w:p>
+          <w:p>
+            <w:pPr>
+              <w:rPr>
+                <w:rFonts w:ascii="Segoe UI Semilight" w:hAnsi="Segoe UI Semilight" w:cs="Segoe UI Semilight"/>
+              </w:rPr>
+            </w:pPr>
+            <w:r>
+              <w:rPr>
+                <w:rFonts w:ascii="Segoe UI Semilight" w:hAnsi="Segoe UI Semilight" w:cs="Segoe UI Semilight" w:hint="cs"/>
+                <w:rtl/>
+              </w:rPr>
+              <w:t xml:space="preserve">מחזיר </w:t>
+            </w:r>
+            <w:r>
+              <w:rPr>
+                <w:rFonts w:ascii="Segoe UI Semilight" w:hAnsi="Segoe UI Semilight" w:cs="Segoe UI Semilight"/>
+              </w:rPr>
+              <w:t>json</w:t>
+            </w:r>
+            <w:r>
+              <w:rPr>
+                <w:rFonts w:ascii="Segoe UI Semilight" w:hAnsi="Segoe UI Semilight" w:cs="Segoe UI Semilight" w:hint="cs"/>
+                <w:rtl/>
+              </w:rPr>
+              <w:t xml:space="preserve"> בעל שדות של </w:t>
+            </w:r>
+            <w:r>
+              <w:rPr>
+                <w:rFonts w:ascii="Segoe UI Semilight" w:hAnsi="Segoe UI Semilight" w:cs="Segoe UI Semilight"/>
+              </w:rPr>
+              <w:t>dosage_id</w:t>
+            </w:r>
+            <w:r>
+              <w:rPr>
+                <w:rFonts w:ascii="Segoe UI Semilight" w:hAnsi="Segoe UI Semilight" w:cs="Segoe UI Semilight" w:hint="cs"/>
+                <w:rtl/>
+              </w:rPr>
+              <w:t xml:space="preserve"> ו- </w:t>
+            </w:r>
+            <w:r>
+              <w:rPr>
+                <w:rFonts w:ascii="Segoe UI Semilight" w:hAnsi="Segoe UI Semilight" w:cs="Segoe UI Semilight"/>
+              </w:rPr>
+              <w:t>date_time</w:t>
+            </w:r>
+            <w:r>
+              <w:rPr>
+                <w:rFonts w:ascii="Segoe UI Semilight" w:hAnsi="Segoe UI Semilight" w:cs="Segoe UI Semilight" w:hint="cs"/>
+                <w:rtl/>
+              </w:rPr>
+              <w:t>. אחרת יחזיר 0 אם המשתמש לא ב</w:t>
+            </w:r>
+            <w:r>
+              <w:rPr>
+                <w:rFonts w:ascii="Segoe UI Semilight" w:hAnsi="Segoe UI Semilight" w:cs="Segoe UI Semilight"/>
+              </w:rPr>
+              <w:t>database</w:t>
             </w:r>
           </w:p>
         </w:tc>
@@ -406,71 +477,14 @@
           <w:p>
             <w:pPr>
               <w:rPr>
-                <w:rFonts w:ascii="Segoe UI Semilight" w:hAnsi="Segoe UI Semilight" w:cs="Segoe UI Semilight" w:hint="cs"/>
-                <w:rtl/>
-              </w:rPr>
-            </w:pPr>
-            <w:r>
-              <w:rPr>
-                <w:rFonts w:ascii="Segoe UI Semilight" w:hAnsi="Segoe UI Semilight" w:cs="Segoe UI Semilight"/>
-              </w:rPr>
-              <w:t xml:space="preserve">mac, </w:t>
-            </w:r>
-            <w:proofErr w:type="spellStart"/>
-            <w:r>
-              <w:rPr>
-                <w:rFonts w:ascii="Segoe UI Semilight" w:hAnsi="Segoe UI Semilight" w:cs="Segoe UI Semilight"/>
-              </w:rPr>
-              <w:t>first_name</w:t>
-            </w:r>
-            <w:proofErr w:type="spellEnd"/>
-            <w:r>
-              <w:rPr>
-                <w:rFonts w:ascii="Segoe UI Semilight" w:hAnsi="Segoe UI Semilight" w:cs="Segoe UI Semilight"/>
-              </w:rPr>
-              <w:t xml:space="preserve">, </w:t>
-            </w:r>
-            <w:proofErr w:type="spellStart"/>
-            <w:r>
-              <w:rPr>
-                <w:rFonts w:ascii="Segoe UI Semilight" w:hAnsi="Segoe UI Semilight" w:cs="Segoe UI Semilight"/>
-              </w:rPr>
-              <w:t>last_name</w:t>
-            </w:r>
-            <w:proofErr w:type="spellEnd"/>
-            <w:r>
-              <w:rPr>
-                <w:rFonts w:ascii="Segoe UI Semilight" w:hAnsi="Segoe UI Semilight" w:cs="Segoe UI Semilight"/>
-              </w:rPr>
-              <w:t xml:space="preserve">, </w:t>
-            </w:r>
-            <w:proofErr w:type="spellStart"/>
-            <w:r>
-              <w:rPr>
-                <w:rFonts w:ascii="Segoe UI Semilight" w:hAnsi="Segoe UI Semilight" w:cs="Segoe UI Semilight"/>
-              </w:rPr>
-              <w:t>phone_number</w:t>
-            </w:r>
-            <w:proofErr w:type="spellEnd"/>
-            <w:r>
-              <w:rPr>
-                <w:rFonts w:ascii="Segoe UI Semilight" w:hAnsi="Segoe UI Semilight" w:cs="Segoe UI Semilight"/>
-              </w:rPr>
-              <w:t xml:space="preserve">, </w:t>
-            </w:r>
-            <w:proofErr w:type="spellStart"/>
-            <w:r>
-              <w:rPr>
-                <w:rFonts w:ascii="Segoe UI Semilight" w:hAnsi="Segoe UI Semilight" w:cs="Segoe UI Semilight"/>
-              </w:rPr>
-              <w:t>current_dosage</w:t>
-            </w:r>
-            <w:proofErr w:type="spellEnd"/>
-            <w:r>
-              <w:rPr>
-                <w:rFonts w:ascii="Segoe UI Semilight" w:hAnsi="Segoe UI Semilight" w:cs="Segoe UI Semilight"/>
-              </w:rPr>
-              <w:t>, email</w:t>
+                <w:rFonts w:ascii="Segoe UI Semilight" w:hAnsi="Segoe UI Semilight" w:cs="Segoe UI Semilight"/>
+              </w:rPr>
+            </w:pPr>
+            <w:r>
+              <w:rPr>
+                <w:rFonts w:ascii="Segoe UI Semilight" w:hAnsi="Segoe UI Semilight" w:cs="Segoe UI Semilight"/>
+              </w:rPr>
+              <w:t>Id, time_to_get</w:t>
             </w:r>
           </w:p>
         </w:tc>
@@ -484,13 +498,14 @@
             <w:pPr>
               <w:rPr>
                 <w:rFonts w:ascii="Segoe UI Semilight" w:hAnsi="Segoe UI Semilight" w:cs="Segoe UI Semilight"/>
-              </w:rPr>
-            </w:pPr>
-            <w:r>
-              <w:rPr>
-                <w:rFonts w:ascii="Segoe UI Semilight" w:hAnsi="Segoe UI Semilight" w:cs="Segoe UI Semilight"/>
-              </w:rPr>
-              <w:t>3</w:t>
+                <w:rtl/>
+              </w:rPr>
+            </w:pPr>
+            <w:r>
+              <w:rPr>
+                <w:rFonts w:ascii="Segoe UI Semilight" w:hAnsi="Segoe UI Semilight" w:cs="Segoe UI Semilight"/>
+              </w:rPr>
+              <w:t>2</w:t>
             </w:r>
           </w:p>
         </w:tc>
@@ -527,7 +542,7 @@
               <w:rPr>
                 <w:rFonts w:ascii="Segoe UI Semilight" w:hAnsi="Segoe UI Semilight" w:cs="Segoe UI Semilight"/>
               </w:rPr>
-              <w:t>0.0.0.0:3306/information/new/contact</w:t>
+              <w:t>0.0.0.0:3306/new</w:t>
             </w:r>
           </w:p>
         </w:tc>
@@ -547,7 +562,7 @@
                 <w:rFonts w:ascii="Segoe UI Semilight" w:hAnsi="Segoe UI Semilight" w:cs="Segoe UI Semilight" w:hint="cs"/>
                 <w:rtl/>
               </w:rPr>
-              <w:t>הכנסת איש קשר עבור משתמש קיים</w:t>
+              <w:t>יצירת משתמש חדש</w:t>
             </w:r>
           </w:p>
         </w:tc>
@@ -558,57 +573,21 @@
           <w:p>
             <w:pPr>
               <w:rPr>
-                <w:rFonts w:ascii="Segoe UI Semilight" w:hAnsi="Segoe UI Semilight" w:cs="Segoe UI Semilight" w:hint="cs"/>
-                <w:rtl/>
-              </w:rPr>
-            </w:pPr>
-            <w:r>
-              <w:rPr>
-                <w:rFonts w:ascii="Segoe UI Semilight" w:hAnsi="Segoe UI Semilight" w:cs="Segoe UI Semilight"/>
-              </w:rPr>
-              <w:t xml:space="preserve">id, </w:t>
-            </w:r>
-            <w:proofErr w:type="spellStart"/>
-            <w:r>
-              <w:rPr>
-                <w:rFonts w:ascii="Segoe UI Semilight" w:hAnsi="Segoe UI Semilight" w:cs="Segoe UI Semilight"/>
-              </w:rPr>
-              <w:t>first_name</w:t>
-            </w:r>
-            <w:proofErr w:type="spellEnd"/>
-            <w:r>
-              <w:rPr>
-                <w:rFonts w:ascii="Segoe UI Semilight" w:hAnsi="Segoe UI Semilight" w:cs="Segoe UI Semilight"/>
-              </w:rPr>
-              <w:t xml:space="preserve">, </w:t>
-            </w:r>
-            <w:proofErr w:type="spellStart"/>
-            <w:r>
-              <w:rPr>
-                <w:rFonts w:ascii="Segoe UI Semilight" w:hAnsi="Segoe UI Semilight" w:cs="Segoe UI Semilight"/>
-              </w:rPr>
-              <w:t>last_name</w:t>
-            </w:r>
-            <w:proofErr w:type="spellEnd"/>
-            <w:r>
-              <w:rPr>
-                <w:rFonts w:ascii="Segoe UI Semilight" w:hAnsi="Segoe UI Semilight" w:cs="Segoe UI Semilight"/>
-              </w:rPr>
-              <w:t xml:space="preserve">, </w:t>
-            </w:r>
-            <w:proofErr w:type="spellStart"/>
-            <w:r>
-              <w:rPr>
-                <w:rFonts w:ascii="Segoe UI Semilight" w:hAnsi="Segoe UI Semilight" w:cs="Segoe UI Semilight"/>
-              </w:rPr>
-              <w:t>phone_number</w:t>
-            </w:r>
-            <w:proofErr w:type="spellEnd"/>
-            <w:r>
-              <w:rPr>
-                <w:rFonts w:ascii="Segoe UI Semilight" w:hAnsi="Segoe UI Semilight" w:cs="Segoe UI Semilight"/>
-              </w:rPr>
-              <w:t>, email</w:t>
+                <w:rFonts w:ascii="Segoe UI Semilight" w:hAnsi="Segoe UI Semilight" w:cs="Segoe UI Semilight"/>
+                <w:rtl/>
+              </w:rPr>
+            </w:pPr>
+            <w:r>
+              <w:rPr>
+                <w:rFonts w:ascii="Segoe UI Semilight" w:hAnsi="Segoe UI Semilight" w:cs="Segoe UI Semilight"/>
+              </w:rPr>
+              <w:t>mac, first_name, last_name, phone_number, current_dosage, email</w:t>
+            </w:r>
+            <w:r>
+              <w:rPr>
+                <w:rFonts w:ascii="Segoe UI Semilight" w:hAnsi="Segoe UI Semilight" w:cs="Segoe UI Semilight"/>
+              </w:rPr>
+              <w:t>, password</w:t>
             </w:r>
           </w:p>
         </w:tc>
@@ -626,10 +605,9 @@
             </w:pPr>
             <w:r>
               <w:rPr>
-                <w:rFonts w:ascii="Segoe UI Semilight" w:hAnsi="Segoe UI Semilight" w:cs="Segoe UI Semilight" w:hint="cs"/>
-                <w:rtl/>
-              </w:rPr>
-              <w:t>4</w:t>
+                <w:rFonts w:ascii="Segoe UI Semilight" w:hAnsi="Segoe UI Semilight" w:cs="Segoe UI Semilight"/>
+              </w:rPr>
+              <w:t>3</w:t>
             </w:r>
           </w:p>
         </w:tc>
@@ -648,7 +626,7 @@
               <w:rPr>
                 <w:rFonts w:ascii="Segoe UI Semilight" w:hAnsi="Segoe UI Semilight" w:cs="Segoe UI Semilight"/>
               </w:rPr>
-              <w:t>GET</w:t>
+              <w:t>PUT</w:t>
             </w:r>
           </w:p>
         </w:tc>
@@ -666,7 +644,7 @@
               <w:rPr>
                 <w:rFonts w:ascii="Segoe UI Semilight" w:hAnsi="Segoe UI Semilight" w:cs="Segoe UI Semilight"/>
               </w:rPr>
-              <w:t>0.0.0.0:3306/information/contacts</w:t>
+              <w:t>0.0.0.0:3306/new/contact</w:t>
             </w:r>
           </w:p>
         </w:tc>
@@ -677,16 +655,16 @@
           <w:p>
             <w:pPr>
               <w:rPr>
-                <w:rFonts w:ascii="Segoe UI Semilight" w:hAnsi="Segoe UI Semilight" w:cs="Segoe UI Semilight" w:hint="cs"/>
-                <w:rtl/>
-              </w:rPr>
-            </w:pPr>
-            <w:r>
-              <w:rPr>
-                <w:rFonts w:ascii="Segoe UI Semilight" w:hAnsi="Segoe UI Semilight" w:cs="Segoe UI Semilight" w:hint="cs"/>
-                <w:rtl/>
-              </w:rPr>
-              <w:t>קבלת רשימת אנשי הקשר של משתמש נתון</w:t>
+                <w:rFonts w:ascii="Segoe UI Semilight" w:hAnsi="Segoe UI Semilight" w:cs="Segoe UI Semilight"/>
+                <w:rtl/>
+              </w:rPr>
+            </w:pPr>
+            <w:r>
+              <w:rPr>
+                <w:rFonts w:ascii="Segoe UI Semilight" w:hAnsi="Segoe UI Semilight" w:cs="Segoe UI Semilight" w:hint="cs"/>
+                <w:rtl/>
+              </w:rPr>
+              <w:t>הכנסת איש קשר עבור משתמש קיים</w:t>
             </w:r>
           </w:p>
         </w:tc>
@@ -698,13 +676,27 @@
             <w:pPr>
               <w:rPr>
                 <w:rFonts w:ascii="Segoe UI Semilight" w:hAnsi="Segoe UI Semilight" w:cs="Segoe UI Semilight"/>
-              </w:rPr>
-            </w:pPr>
-            <w:r>
-              <w:rPr>
-                <w:rFonts w:ascii="Segoe UI Semilight" w:hAnsi="Segoe UI Semilight" w:cs="Segoe UI Semilight"/>
-              </w:rPr>
-              <w:t>id</w:t>
+                <w:rtl/>
+              </w:rPr>
+            </w:pPr>
+            <w:r>
+              <w:rPr>
+                <w:rFonts w:ascii="Segoe UI Semilight" w:hAnsi="Segoe UI Semilight" w:cs="Segoe UI Semilight"/>
+              </w:rPr>
+              <w:t xml:space="preserve">id, </w:t>
+            </w:r>
+            <w:r>
+              <w:rPr>
+                <w:rFonts w:ascii="Segoe UI Semilight" w:hAnsi="Segoe UI Semilight" w:cs="Segoe UI Semilight"/>
+                <w:color w:val="FF0000"/>
+              </w:rPr>
+              <w:t>first_name, last_name, phone_number,</w:t>
+            </w:r>
+            <w:r>
+              <w:rPr>
+                <w:rFonts w:ascii="Segoe UI Semilight" w:hAnsi="Segoe UI Semilight" w:cs="Segoe UI Semilight"/>
+              </w:rPr>
+              <w:t xml:space="preserve"> email</w:t>
             </w:r>
           </w:p>
         </w:tc>
@@ -718,12 +710,12 @@
             <w:pPr>
               <w:rPr>
                 <w:rFonts w:ascii="Segoe UI Semilight" w:hAnsi="Segoe UI Semilight" w:cs="Segoe UI Semilight"/>
-                <w:rtl/>
-              </w:rPr>
-            </w:pPr>
-            <w:r>
-              <w:rPr>
-                <w:rFonts w:ascii="Segoe UI Semilight" w:hAnsi="Segoe UI Semilight" w:cs="Segoe UI Semilight"/>
+              </w:rPr>
+            </w:pPr>
+            <w:r>
+              <w:rPr>
+                <w:rFonts w:ascii="Segoe UI Semilight" w:hAnsi="Segoe UI Semilight" w:cs="Segoe UI Semilight" w:hint="cs"/>
+                <w:rtl/>
               </w:rPr>
               <w:t>4</w:t>
             </w:r>
@@ -744,7 +736,7 @@
               <w:rPr>
                 <w:rFonts w:ascii="Segoe UI Semilight" w:hAnsi="Segoe UI Semilight" w:cs="Segoe UI Semilight"/>
               </w:rPr>
-              <w:t>PUT</w:t>
+              <w:t>GET</w:t>
             </w:r>
           </w:p>
         </w:tc>
@@ -762,13 +754,7 @@
               <w:rPr>
                 <w:rFonts w:ascii="Segoe UI Semilight" w:hAnsi="Segoe UI Semilight" w:cs="Segoe UI Semilight"/>
               </w:rPr>
-              <w:t>0.0.0.0:3306</w:t>
-            </w:r>
-            <w:r>
-              <w:rPr>
-                <w:rFonts w:ascii="Segoe UI Semilight" w:hAnsi="Segoe UI Semilight" w:cs="Segoe UI Semilight"/>
-              </w:rPr>
-              <w:t>/alert</w:t>
+              <w:t>0.0.0.0:3306/contacts</w:t>
             </w:r>
           </w:p>
         </w:tc>
@@ -779,23 +765,69 @@
           <w:p>
             <w:pPr>
               <w:rPr>
-                <w:rFonts w:ascii="Segoe UI Semilight" w:hAnsi="Segoe UI Semilight" w:cs="Segoe UI Semilight" w:hint="cs"/>
-                <w:rtl/>
-              </w:rPr>
-            </w:pPr>
-            <w:r>
-              <w:rPr>
-                <w:rFonts w:ascii="Segoe UI Semilight" w:hAnsi="Segoe UI Semilight" w:cs="Segoe UI Semilight"/>
-                <w:rtl/>
-              </w:rPr>
-              <w:t>קבלת איתור עבור נפילה שקרתה</w:t>
-            </w:r>
-            <w:r>
-              <w:rPr>
-                <w:rFonts w:ascii="Segoe UI Semilight" w:hAnsi="Segoe UI Semilight" w:cs="Segoe UI Semilight" w:hint="cs"/>
-                <w:rtl/>
-              </w:rPr>
-              <w:t xml:space="preserve"> ושליחת מייל לכל אנשי הקשר של המשתמש שנפל</w:t>
+                <w:rFonts w:ascii="Segoe UI Semilight" w:hAnsi="Segoe UI Semilight" w:cs="Segoe UI Semilight"/>
+              </w:rPr>
+            </w:pPr>
+            <w:r>
+              <w:rPr>
+                <w:rFonts w:ascii="Segoe UI Semilight" w:hAnsi="Segoe UI Semilight" w:cs="Segoe UI Semilight" w:hint="cs"/>
+                <w:rtl/>
+              </w:rPr>
+              <w:t>קבלת רשימת אנשי הקשר של משתמש נתון</w:t>
+            </w:r>
+            <w:r>
+              <w:rPr>
+                <w:rFonts w:ascii="Segoe UI Semilight" w:hAnsi="Segoe UI Semilight" w:cs="Segoe UI Semilight"/>
+              </w:rPr>
+              <w:t>.</w:t>
+            </w:r>
+          </w:p>
+          <w:p>
+            <w:pPr>
+              <w:rPr>
+                <w:rFonts w:ascii="Segoe UI Semilight" w:hAnsi="Segoe UI Semilight" w:cs="Segoe UI Semilight"/>
+                <w:rtl/>
+              </w:rPr>
+            </w:pPr>
+            <w:r>
+              <w:rPr>
+                <w:rFonts w:ascii="Segoe UI Semilight" w:hAnsi="Segoe UI Semilight" w:cs="Segoe UI Semilight" w:hint="cs"/>
+                <w:rtl/>
+              </w:rPr>
+              <w:t xml:space="preserve">מחזיר </w:t>
+            </w:r>
+            <w:r>
+              <w:rPr>
+                <w:rFonts w:ascii="Segoe UI Semilight" w:hAnsi="Segoe UI Semilight" w:cs="Segoe UI Semilight"/>
+              </w:rPr>
+              <w:t>json</w:t>
+            </w:r>
+            <w:r>
+              <w:rPr>
+                <w:rFonts w:ascii="Segoe UI Semilight" w:hAnsi="Segoe UI Semilight" w:cs="Segoe UI Semilight" w:hint="cs"/>
+                <w:rtl/>
+              </w:rPr>
+              <w:t xml:space="preserve"> בעל שדות של:</w:t>
+            </w:r>
+            <w:r>
+              <w:rPr>
+                <w:rFonts w:ascii="Segoe UI Semilight" w:hAnsi="Segoe UI Semilight" w:cs="Segoe UI Semilight"/>
+              </w:rPr>
+              <w:t xml:space="preserve">first_name, </w:t>
+            </w:r>
+            <w:r>
+              <w:rPr>
+                <w:rFonts w:ascii="Segoe UI Semilight" w:hAnsi="Segoe UI Semilight" w:cs="Segoe UI Semilight"/>
+              </w:rPr>
+              <w:lastRenderedPageBreak/>
+              <w:t>last_name, phone_number, email.</w:t>
+            </w:r>
+            <w:r>
+              <w:rPr>
+                <w:rFonts w:ascii="Segoe UI Semilight" w:hAnsi="Segoe UI Semilight" w:cs="Segoe UI Semilight" w:hint="cs"/>
+                <w:rtl/>
+              </w:rPr>
+              <w:t xml:space="preserve"> או 0 אם אין כאלה</w:t>
             </w:r>
           </w:p>
         </w:tc>
@@ -807,14 +839,14 @@
             <w:pPr>
               <w:rPr>
                 <w:rFonts w:ascii="Segoe UI Semilight" w:hAnsi="Segoe UI Semilight" w:cs="Segoe UI Semilight"/>
-                <w:rtl/>
-              </w:rPr>
-            </w:pPr>
-            <w:r>
-              <w:rPr>
-                <w:rFonts w:ascii="Segoe UI Semilight" w:hAnsi="Segoe UI Semilight" w:cs="Segoe UI Semilight"/>
-              </w:rPr>
-              <w:t>mac</w:t>
+              </w:rPr>
+            </w:pPr>
+            <w:r>
+              <w:rPr>
+                <w:rFonts w:ascii="Segoe UI Semilight" w:hAnsi="Segoe UI Semilight" w:cs="Segoe UI Semilight"/>
+              </w:rPr>
+              <w:lastRenderedPageBreak/>
+              <w:t>id</w:t>
             </w:r>
           </w:p>
         </w:tc>
@@ -835,6 +867,135 @@
               <w:rPr>
                 <w:rFonts w:ascii="Segoe UI Semilight" w:hAnsi="Segoe UI Semilight" w:cs="Segoe UI Semilight"/>
               </w:rPr>
+              <w:t>5</w:t>
+            </w:r>
+          </w:p>
+        </w:tc>
+        <w:tc>
+          <w:tcPr>
+            <w:tcW w:w="1470" w:type="dxa"/>
+          </w:tcPr>
+          <w:p>
+            <w:pPr>
+              <w:jc w:val="center"/>
+              <w:rPr>
+                <w:rFonts w:ascii="Segoe UI Semilight" w:hAnsi="Segoe UI Semilight" w:cs="Segoe UI Semilight"/>
+              </w:rPr>
+            </w:pPr>
+            <w:r>
+              <w:rPr>
+                <w:rFonts w:ascii="Segoe UI Semilight" w:hAnsi="Segoe UI Semilight" w:cs="Segoe UI Semilight"/>
+              </w:rPr>
+              <w:t>PUT</w:t>
+            </w:r>
+          </w:p>
+        </w:tc>
+        <w:tc>
+          <w:tcPr>
+            <w:tcW w:w="3271" w:type="dxa"/>
+          </w:tcPr>
+          <w:p>
+            <w:pPr>
+              <w:rPr>
+                <w:rFonts w:ascii="Segoe UI Semilight" w:hAnsi="Segoe UI Semilight" w:cs="Segoe UI Semilight"/>
+              </w:rPr>
+            </w:pPr>
+            <w:r>
+              <w:rPr>
+                <w:rFonts w:ascii="Segoe UI Semilight" w:hAnsi="Segoe UI Semilight" w:cs="Segoe UI Semilight"/>
+              </w:rPr>
+              <w:t>0.0.0.0:3306</w:t>
+            </w:r>
+            <w:r>
+              <w:rPr>
+                <w:rFonts w:ascii="Segoe UI Semilight" w:hAnsi="Segoe UI Semilight" w:cs="Segoe UI Semilight"/>
+              </w:rPr>
+              <w:t>/alert</w:t>
+            </w:r>
+          </w:p>
+        </w:tc>
+        <w:tc>
+          <w:tcPr>
+            <w:tcW w:w="1964" w:type="dxa"/>
+          </w:tcPr>
+          <w:p>
+            <w:pPr>
+              <w:rPr>
+                <w:rFonts w:ascii="Segoe UI Semilight" w:hAnsi="Segoe UI Semilight" w:cs="Segoe UI Semilight"/>
+              </w:rPr>
+            </w:pPr>
+            <w:r>
+              <w:rPr>
+                <w:rFonts w:ascii="Segoe UI Semilight" w:hAnsi="Segoe UI Semilight" w:cs="Segoe UI Semilight"/>
+                <w:rtl/>
+              </w:rPr>
+              <w:t>קבלת איתור עבור נפילה שקרתה</w:t>
+            </w:r>
+            <w:r>
+              <w:rPr>
+                <w:rFonts w:ascii="Segoe UI Semilight" w:hAnsi="Segoe UI Semilight" w:cs="Segoe UI Semilight" w:hint="cs"/>
+                <w:rtl/>
+              </w:rPr>
+              <w:t xml:space="preserve"> ושליחת מייל לכל אנשי הקשר של המשתמש שנפל</w:t>
+            </w:r>
+            <w:r>
+              <w:rPr>
+                <w:rFonts w:ascii="Segoe UI Semilight" w:hAnsi="Segoe UI Semilight" w:cs="Segoe UI Semilight"/>
+              </w:rPr>
+              <w:t>.</w:t>
+            </w:r>
+          </w:p>
+          <w:p>
+            <w:pPr>
+              <w:rPr>
+                <w:rFonts w:ascii="Segoe UI Semilight" w:hAnsi="Segoe UI Semilight" w:cs="Segoe UI Semilight"/>
+              </w:rPr>
+            </w:pPr>
+            <w:r>
+              <w:rPr>
+                <w:rFonts w:ascii="Segoe UI Semilight" w:hAnsi="Segoe UI Semilight" w:cs="Segoe UI Semilight" w:hint="cs"/>
+                <w:rtl/>
+              </w:rPr>
+              <w:t>מחזיר 1 עבור הצלחה 0 עבור תקלה.</w:t>
+            </w:r>
+          </w:p>
+        </w:tc>
+        <w:tc>
+          <w:tcPr>
+            <w:tcW w:w="1721" w:type="dxa"/>
+          </w:tcPr>
+          <w:p>
+            <w:pPr>
+              <w:rPr>
+                <w:rFonts w:ascii="Segoe UI Semilight" w:hAnsi="Segoe UI Semilight" w:cs="Segoe UI Semilight"/>
+                <w:rtl/>
+              </w:rPr>
+            </w:pPr>
+            <w:r>
+              <w:rPr>
+                <w:rFonts w:ascii="Segoe UI Semilight" w:hAnsi="Segoe UI Semilight" w:cs="Segoe UI Semilight"/>
+              </w:rPr>
+              <w:t>mac</w:t>
+            </w:r>
+          </w:p>
+        </w:tc>
+      </w:tr>
+      <w:tr>
+        <w:tc>
+          <w:tcPr>
+            <w:tcW w:w="617" w:type="dxa"/>
+          </w:tcPr>
+          <w:p>
+            <w:pPr>
+              <w:rPr>
+                <w:rFonts w:ascii="Segoe UI Semilight" w:hAnsi="Segoe UI Semilight" w:cs="Segoe UI Semilight"/>
+                <w:rtl/>
+              </w:rPr>
+            </w:pPr>
+            <w:r>
+              <w:rPr>
+                <w:rFonts w:ascii="Segoe UI Semilight" w:hAnsi="Segoe UI Semilight" w:cs="Segoe UI Semilight"/>
+              </w:rPr>
               <w:t>6</w:t>
             </w:r>
           </w:p>
@@ -879,7 +1040,13 @@
               <w:rPr>
                 <w:rFonts w:ascii="Segoe UI Semilight" w:hAnsi="Segoe UI Semilight" w:cs="Segoe UI Semilight"/>
               </w:rPr>
-              <w:t>/information</w:t>
+              <w:t>/</w:t>
+            </w:r>
+            <w:r>
+              <w:rPr>
+                <w:rFonts w:ascii="Segoe UI Semilight" w:hAnsi="Segoe UI Semilight" w:cs="Segoe UI Semilight"/>
+              </w:rPr>
+              <w:t>vibrations</w:t>
             </w:r>
           </w:p>
         </w:tc>
@@ -942,7 +1109,6 @@
               <w:rPr>
                 <w:rFonts w:ascii="Segoe UI Semilight" w:hAnsi="Segoe UI Semilight" w:cs="Segoe UI Semilight"/>
               </w:rPr>
-              <w:lastRenderedPageBreak/>
               <w:t>7</w:t>
             </w:r>
           </w:p>
@@ -987,7 +1153,13 @@
               <w:rPr>
                 <w:rFonts w:ascii="Segoe UI Semilight" w:hAnsi="Segoe UI Semilight" w:cs="Segoe UI Semilight"/>
               </w:rPr>
-              <w:t>/information</w:t>
+              <w:t>/</w:t>
+            </w:r>
+            <w:r>
+              <w:rPr>
+                <w:rFonts w:ascii="Segoe UI Semilight" w:hAnsi="Segoe UI Semilight" w:cs="Segoe UI Semilight"/>
+              </w:rPr>
+              <w:t>vibrations</w:t>
             </w:r>
           </w:p>
         </w:tc>
@@ -1018,6 +1190,53 @@
               </w:rPr>
               <w:t>בימים נמחק כל מה שישן מתקופה זו: לדוגמה עבור 7 שמתקבל כקלט נמחק את כל הנתונים שתועדו לפני מעל שבוע</w:t>
             </w:r>
+            <w:r>
+              <w:rPr>
+                <w:rFonts w:ascii="Segoe UI Semilight" w:hAnsi="Segoe UI Semilight" w:cs="Segoe UI Semilight"/>
+                <w:color w:val="FF0000"/>
+              </w:rPr>
+              <w:t>.</w:t>
+            </w:r>
+            <w:r>
+              <w:rPr>
+                <w:rFonts w:ascii="Segoe UI Semilight" w:hAnsi="Segoe UI Semilight" w:cs="Segoe UI Semilight" w:hint="cs"/>
+                <w:color w:val="FF0000"/>
+                <w:rtl/>
+              </w:rPr>
+              <w:t xml:space="preserve"> מחזיר</w:t>
+            </w:r>
+            <w:r>
+              <w:rPr>
+                <w:rFonts w:ascii="Segoe UI Semilight" w:hAnsi="Segoe UI Semilight" w:cs="Segoe UI Semilight"/>
+                <w:color w:val="FF0000"/>
+              </w:rPr>
+              <w:t xml:space="preserve"> string </w:t>
+            </w:r>
+            <w:r>
+              <w:rPr>
+                <w:rFonts w:ascii="Segoe UI Semilight" w:hAnsi="Segoe UI Semilight" w:cs="Segoe UI Semilight" w:hint="cs"/>
+                <w:color w:val="FF0000"/>
+                <w:rtl/>
+              </w:rPr>
+              <w:t>בסיום הפעולה.</w:t>
+            </w:r>
+          </w:p>
+          <w:p>
+            <w:pPr>
+              <w:rPr>
+                <w:rFonts w:ascii="Segoe UI Semilight" w:hAnsi="Segoe UI Semilight" w:cs="Segoe UI Semilight"/>
+                <w:color w:val="FF0000"/>
+                <w:rtl/>
+              </w:rPr>
+            </w:pPr>
+            <w:r>
+              <w:rPr>
+                <w:rFonts w:ascii="Segoe UI Semilight" w:hAnsi="Segoe UI Semilight" w:cs="Segoe UI Semilight" w:hint="cs"/>
+                <w:color w:val="FF0000"/>
+                <w:rtl/>
+              </w:rPr>
+              <w:t>מחזיר 1 אם נמחקו נתונים אחרת 0</w:t>
+            </w:r>
           </w:p>
         </w:tc>
         <w:tc>
@@ -1032,21 +1251,12 @@
                 <w:rtl/>
               </w:rPr>
             </w:pPr>
-            <w:proofErr w:type="spellStart"/>
             <w:r>
               <w:rPr>
                 <w:rFonts w:ascii="Segoe UI Semilight" w:hAnsi="Segoe UI Semilight" w:cs="Segoe UI Semilight"/>
                 <w:color w:val="FF0000"/>
               </w:rPr>
-              <w:t>time_to_delete</w:t>
-            </w:r>
-            <w:proofErr w:type="spellEnd"/>
-            <w:r>
-              <w:rPr>
-                <w:rFonts w:ascii="Segoe UI Semilight" w:hAnsi="Segoe UI Semilight" w:cs="Segoe UI Semilight"/>
-                <w:color w:val="FF0000"/>
-              </w:rPr>
-              <w:t>, id</w:t>
+              <w:t>time_to_delete, id</w:t>
             </w:r>
           </w:p>
         </w:tc>
@@ -1107,16 +1317,8 @@
               <w:rPr>
                 <w:rFonts w:ascii="Segoe UI Semilight" w:hAnsi="Segoe UI Semilight" w:cs="Segoe UI Semilight"/>
               </w:rPr>
-              <w:t>0.0.0.0:3306/</w:t>
-            </w:r>
-            <w:proofErr w:type="spellStart"/>
-            <w:r>
-              <w:rPr>
-                <w:rFonts w:ascii="Segoe UI Semilight" w:hAnsi="Segoe UI Semilight" w:cs="Segoe UI Semilight"/>
-              </w:rPr>
-              <w:t>check_connection</w:t>
-            </w:r>
-            <w:proofErr w:type="spellEnd"/>
+              <w:t>0.0.0.0:3306/check_connection</w:t>
+            </w:r>
           </w:p>
         </w:tc>
         <w:tc>
@@ -1126,7 +1328,7 @@
           <w:p>
             <w:pPr>
               <w:rPr>
-                <w:rFonts w:ascii="Segoe UI Semilight" w:hAnsi="Segoe UI Semilight" w:cs="Segoe UI Semilight" w:hint="cs"/>
+                <w:rFonts w:ascii="Segoe UI Semilight" w:hAnsi="Segoe UI Semilight" w:cs="Segoe UI Semilight"/>
                 <w:rtl/>
               </w:rPr>
             </w:pPr>
@@ -1136,6 +1338,13 @@
                 <w:rtl/>
               </w:rPr>
               <w:t>מעדכנת את הסטטוס של הצמיד במסד</w:t>
+            </w:r>
+            <w:r>
+              <w:rPr>
+                <w:rFonts w:ascii="Segoe UI Semilight" w:hAnsi="Segoe UI Semilight" w:cs="Segoe UI Semilight" w:hint="cs"/>
+                <w:rtl/>
+              </w:rPr>
+              <w:t>. מחזיר 1 עבור שינוי מצב 0 אחרת.</w:t>
             </w:r>
           </w:p>
         </w:tc>
@@ -1214,16 +1423,8 @@
               <w:rPr>
                 <w:rFonts w:ascii="Segoe UI Semilight" w:hAnsi="Segoe UI Semilight" w:cs="Segoe UI Semilight"/>
               </w:rPr>
-              <w:t>0.0.0.0:3306/</w:t>
-            </w:r>
-            <w:proofErr w:type="spellStart"/>
-            <w:r>
-              <w:rPr>
-                <w:rFonts w:ascii="Segoe UI Semilight" w:hAnsi="Segoe UI Semilight" w:cs="Segoe UI Semilight"/>
-              </w:rPr>
-              <w:t>check_connection</w:t>
-            </w:r>
-            <w:proofErr w:type="spellEnd"/>
+              <w:t>0.0.0.0:3306/check_connection</w:t>
+            </w:r>
           </w:p>
         </w:tc>
         <w:tc>
@@ -1243,6 +1444,21 @@
                 <w:rtl/>
               </w:rPr>
               <w:t>מעדכנת משתמש בסטטוס הצמיד:</w:t>
+            </w:r>
+          </w:p>
+          <w:p>
+            <w:pPr>
+              <w:rPr>
+                <w:rFonts w:ascii="Segoe UI Semilight" w:hAnsi="Segoe UI Semilight" w:cs="Segoe UI Semilight"/>
+                <w:rtl/>
+              </w:rPr>
+            </w:pPr>
+            <w:r>
+              <w:rPr>
+                <w:rFonts w:ascii="Segoe UI Semilight" w:hAnsi="Segoe UI Semilight" w:cs="Segoe UI Semilight" w:hint="cs"/>
+                <w:rtl/>
+              </w:rPr>
+              <w:t xml:space="preserve">    (1-)- תקלה בקוד</w:t>
             </w:r>
           </w:p>
           <w:p>
@@ -1266,7 +1482,6 @@
           </w:p>
           <w:p>
             <w:pPr>
-              <w:pStyle w:val="ListParagraph"/>
               <w:rPr>
                 <w:rFonts w:ascii="Segoe UI Semilight" w:hAnsi="Segoe UI Semilight" w:cs="Segoe UI Semilight"/>
               </w:rPr>
@@ -1288,6 +1503,7 @@
                 <w:rFonts w:ascii="Segoe UI Semilight" w:hAnsi="Segoe UI Semilight" w:cs="Segoe UI Semilight" w:hint="cs"/>
                 <w:rtl/>
               </w:rPr>
+              <w:lastRenderedPageBreak/>
               <w:t>תקין</w:t>
             </w:r>
           </w:p>
@@ -1306,7 +1522,7 @@
                 <w:numId w:val="1"/>
               </w:numPr>
               <w:rPr>
-                <w:rFonts w:ascii="Segoe UI Semilight" w:hAnsi="Segoe UI Semilight" w:cs="Segoe UI Semilight" w:hint="cs"/>
+                <w:rFonts w:ascii="Segoe UI Semilight" w:hAnsi="Segoe UI Semilight" w:cs="Segoe UI Semilight"/>
                 <w:rtl/>
               </w:rPr>
             </w:pPr>
@@ -1316,6 +1532,382 @@
                 <w:rtl/>
               </w:rPr>
               <w:t>לא תקין וכבר נשלח עדכון</w:t>
+            </w:r>
+          </w:p>
+        </w:tc>
+        <w:tc>
+          <w:tcPr>
+            <w:tcW w:w="1721" w:type="dxa"/>
+          </w:tcPr>
+          <w:p>
+            <w:pPr>
+              <w:rPr>
+                <w:rFonts w:ascii="Segoe UI Semilight" w:hAnsi="Segoe UI Semilight" w:cs="Segoe UI Semilight"/>
+              </w:rPr>
+            </w:pPr>
+            <w:r>
+              <w:rPr>
+                <w:rFonts w:ascii="Segoe UI Semilight" w:hAnsi="Segoe UI Semilight" w:cs="Segoe UI Semilight"/>
+              </w:rPr>
+              <w:lastRenderedPageBreak/>
+              <w:t>id</w:t>
+            </w:r>
+          </w:p>
+        </w:tc>
+      </w:tr>
+      <w:tr>
+        <w:trPr>
+          <w:trHeight w:val="2027"/>
+        </w:trPr>
+        <w:tc>
+          <w:tcPr>
+            <w:tcW w:w="617" w:type="dxa"/>
+          </w:tcPr>
+          <w:p>
+            <w:pPr>
+              <w:rPr>
+                <w:rFonts w:ascii="Segoe UI Semilight" w:hAnsi="Segoe UI Semilight" w:cs="Segoe UI Semilight"/>
+                <w:rtl/>
+              </w:rPr>
+            </w:pPr>
+            <w:r>
+              <w:rPr>
+                <w:rFonts w:ascii="Segoe UI Semilight" w:hAnsi="Segoe UI Semilight" w:cs="Segoe UI Semilight"/>
+              </w:rPr>
+              <w:t>10</w:t>
+            </w:r>
+          </w:p>
+        </w:tc>
+        <w:tc>
+          <w:tcPr>
+            <w:tcW w:w="1470" w:type="dxa"/>
+          </w:tcPr>
+          <w:p>
+            <w:pPr>
+              <w:jc w:val="center"/>
+              <w:rPr>
+                <w:rFonts w:ascii="Segoe UI Semilight" w:hAnsi="Segoe UI Semilight" w:cs="Segoe UI Semilight"/>
+              </w:rPr>
+            </w:pPr>
+            <w:r>
+              <w:rPr>
+                <w:rFonts w:ascii="Segoe UI Semilight" w:hAnsi="Segoe UI Semilight" w:cs="Segoe UI Semilight" w:hint="cs"/>
+              </w:rPr>
+              <w:t>POST</w:t>
+            </w:r>
+          </w:p>
+        </w:tc>
+        <w:tc>
+          <w:tcPr>
+            <w:tcW w:w="3271" w:type="dxa"/>
+          </w:tcPr>
+          <w:p>
+            <w:pPr>
+              <w:rPr>
+                <w:rFonts w:ascii="Segoe UI Semilight" w:hAnsi="Segoe UI Semilight" w:cs="Segoe UI Semilight"/>
+              </w:rPr>
+            </w:pPr>
+            <w:r>
+              <w:rPr>
+                <w:rFonts w:ascii="Segoe UI Semilight" w:hAnsi="Segoe UI Semilight" w:cs="Segoe UI Semilight"/>
+              </w:rPr>
+              <w:t>/update_user_information</w:t>
+            </w:r>
+            <w:r>
+              <w:rPr>
+                <w:rFonts w:ascii="Segoe UI Semilight" w:hAnsi="Segoe UI Semilight" w:cs="Segoe UI Semilight" w:hint="cs"/>
+                <w:rtl/>
+              </w:rPr>
+              <w:t>0.0.0.0:3306</w:t>
+            </w:r>
+          </w:p>
+        </w:tc>
+        <w:tc>
+          <w:tcPr>
+            <w:tcW w:w="1964" w:type="dxa"/>
+          </w:tcPr>
+          <w:p>
+            <w:pPr>
+              <w:rPr>
+                <w:rFonts w:ascii="Segoe UI Semilight" w:hAnsi="Segoe UI Semilight" w:cs="Segoe UI Semilight" w:hint="cs"/>
+                <w:rtl/>
+              </w:rPr>
+            </w:pPr>
+            <w:r>
+              <w:rPr>
+                <w:rFonts w:ascii="Segoe UI Semilight" w:hAnsi="Segoe UI Semilight" w:cs="Segoe UI Semilight" w:hint="cs"/>
+                <w:rtl/>
+              </w:rPr>
+              <w:t>עדכון</w:t>
+            </w:r>
+            <w:r>
+              <w:rPr>
+                <w:rFonts w:ascii="Segoe UI Semilight" w:hAnsi="Segoe UI Semilight" w:cs="Segoe UI Semilight"/>
+              </w:rPr>
+              <w:t>/</w:t>
+            </w:r>
+            <w:r>
+              <w:rPr>
+                <w:rFonts w:ascii="Segoe UI Semilight" w:hAnsi="Segoe UI Semilight" w:cs="Segoe UI Semilight" w:hint="cs"/>
+                <w:rtl/>
+              </w:rPr>
+              <w:t xml:space="preserve"> שינוי פרטים של המשתמש</w:t>
+            </w:r>
+            <w:r>
+              <w:rPr>
+                <w:rFonts w:ascii="Segoe UI Semilight" w:hAnsi="Segoe UI Semilight" w:cs="Segoe UI Semilight"/>
+              </w:rPr>
+              <w:t xml:space="preserve"> </w:t>
+            </w:r>
+            <w:r>
+              <w:rPr>
+                <w:rFonts w:ascii="Segoe UI Semilight" w:hAnsi="Segoe UI Semilight" w:cs="Segoe UI Semilight" w:hint="cs"/>
+                <w:rtl/>
+              </w:rPr>
+              <w:t>מחזיר 1 עבור שינוי 0 אחרת</w:t>
+            </w:r>
+          </w:p>
+        </w:tc>
+        <w:tc>
+          <w:tcPr>
+            <w:tcW w:w="1721" w:type="dxa"/>
+          </w:tcPr>
+          <w:p>
+            <w:pPr>
+              <w:rPr>
+                <w:rFonts w:ascii="Segoe UI Semilight" w:hAnsi="Segoe UI Semilight" w:cs="Segoe UI Semilight"/>
+              </w:rPr>
+            </w:pPr>
+            <w:r>
+              <w:rPr>
+                <w:rFonts w:ascii="Segoe UI Semilight" w:hAnsi="Segoe UI Semilight" w:cs="Segoe UI Semilight"/>
+              </w:rPr>
+              <w:t>i</w:t>
+            </w:r>
+            <w:r>
+              <w:rPr>
+                <w:rFonts w:ascii="Segoe UI Semilight" w:hAnsi="Segoe UI Semilight" w:cs="Segoe UI Semilight"/>
+              </w:rPr>
+              <w:t>d, first_name, last_name, phone_number, email, password</w:t>
+            </w:r>
+          </w:p>
+        </w:tc>
+      </w:tr>
+      <w:tr>
+        <w:trPr>
+          <w:trHeight w:val="2027"/>
+        </w:trPr>
+        <w:tc>
+          <w:tcPr>
+            <w:tcW w:w="617" w:type="dxa"/>
+          </w:tcPr>
+          <w:p>
+            <w:pPr>
+              <w:rPr>
+                <w:rFonts w:ascii="Segoe UI Semilight" w:hAnsi="Segoe UI Semilight" w:cs="Segoe UI Semilight"/>
+                <w:rtl/>
+              </w:rPr>
+            </w:pPr>
+            <w:r>
+              <w:rPr>
+                <w:rFonts w:ascii="Segoe UI Semilight" w:hAnsi="Segoe UI Semilight" w:cs="Segoe UI Semilight" w:hint="cs"/>
+                <w:rtl/>
+              </w:rPr>
+              <w:t>1</w:t>
+            </w:r>
+            <w:r>
+              <w:rPr>
+                <w:rFonts w:ascii="Segoe UI Semilight" w:hAnsi="Segoe UI Semilight" w:cs="Segoe UI Semilight"/>
+              </w:rPr>
+              <w:t>1</w:t>
+            </w:r>
+          </w:p>
+        </w:tc>
+        <w:tc>
+          <w:tcPr>
+            <w:tcW w:w="1470" w:type="dxa"/>
+          </w:tcPr>
+          <w:p>
+            <w:pPr>
+              <w:jc w:val="center"/>
+              <w:rPr>
+                <w:rFonts w:ascii="Segoe UI Semilight" w:hAnsi="Segoe UI Semilight" w:cs="Segoe UI Semilight"/>
+              </w:rPr>
+            </w:pPr>
+            <w:r>
+              <w:rPr>
+                <w:rFonts w:ascii="Segoe UI Semilight" w:hAnsi="Segoe UI Semilight" w:cs="Segoe UI Semilight" w:hint="cs"/>
+              </w:rPr>
+              <w:t>POST</w:t>
+            </w:r>
+          </w:p>
+        </w:tc>
+        <w:tc>
+          <w:tcPr>
+            <w:tcW w:w="3271" w:type="dxa"/>
+          </w:tcPr>
+          <w:p>
+            <w:pPr>
+              <w:rPr>
+                <w:rFonts w:ascii="Segoe UI Semilight" w:hAnsi="Segoe UI Semilight" w:cs="Segoe UI Semilight"/>
+              </w:rPr>
+            </w:pPr>
+            <w:r>
+              <w:rPr>
+                <w:rFonts w:ascii="Segoe UI Semilight" w:hAnsi="Segoe UI Semilight" w:cs="Segoe UI Semilight"/>
+              </w:rPr>
+              <w:t>0.0.0.0:3306/dose</w:t>
+            </w:r>
+          </w:p>
+        </w:tc>
+        <w:tc>
+          <w:tcPr>
+            <w:tcW w:w="1964" w:type="dxa"/>
+          </w:tcPr>
+          <w:p>
+            <w:pPr>
+              <w:rPr>
+                <w:rFonts w:ascii="Segoe UI Semilight" w:hAnsi="Segoe UI Semilight" w:cs="Segoe UI Semilight"/>
+                <w:rtl/>
+              </w:rPr>
+            </w:pPr>
+            <w:r>
+              <w:rPr>
+                <w:rFonts w:ascii="Segoe UI Semilight" w:hAnsi="Segoe UI Semilight" w:cs="Segoe UI Semilight" w:hint="cs"/>
+                <w:rtl/>
+              </w:rPr>
+              <w:t>הכנסת לקיחת תרופה למסד הנתונים. החזרת 1 עבור הצלחה 0 עבור כישלון</w:t>
+            </w:r>
+          </w:p>
+        </w:tc>
+        <w:tc>
+          <w:tcPr>
+            <w:tcW w:w="1721" w:type="dxa"/>
+          </w:tcPr>
+          <w:p>
+            <w:pPr>
+              <w:rPr>
+                <w:rFonts w:ascii="Segoe UI Semilight" w:hAnsi="Segoe UI Semilight" w:cs="Segoe UI Semilight"/>
+              </w:rPr>
+            </w:pPr>
+            <w:r>
+              <w:rPr>
+                <w:rFonts w:ascii="Segoe UI Semilight" w:hAnsi="Segoe UI Semilight" w:cs="Segoe UI Semilight"/>
+              </w:rPr>
+              <w:t>i</w:t>
+            </w:r>
+            <w:r>
+              <w:rPr>
+                <w:rFonts w:ascii="Segoe UI Semilight" w:hAnsi="Segoe UI Semilight" w:cs="Segoe UI Semilight"/>
+              </w:rPr>
+              <w:t>d, dosage, date_time</w:t>
+            </w:r>
+          </w:p>
+        </w:tc>
+      </w:tr>
+      <w:tr>
+        <w:trPr>
+          <w:trHeight w:val="2027"/>
+        </w:trPr>
+        <w:tc>
+          <w:tcPr>
+            <w:tcW w:w="617" w:type="dxa"/>
+          </w:tcPr>
+          <w:p>
+            <w:pPr>
+              <w:rPr>
+                <w:rFonts w:ascii="Segoe UI Semilight" w:hAnsi="Segoe UI Semilight" w:cs="Segoe UI Semilight"/>
+                <w:rtl/>
+              </w:rPr>
+            </w:pPr>
+            <w:r>
+              <w:rPr>
+                <w:rFonts w:ascii="Segoe UI Semilight" w:hAnsi="Segoe UI Semilight" w:cs="Segoe UI Semilight"/>
+              </w:rPr>
+              <w:t>12</w:t>
+            </w:r>
+          </w:p>
+        </w:tc>
+        <w:tc>
+          <w:tcPr>
+            <w:tcW w:w="1470" w:type="dxa"/>
+          </w:tcPr>
+          <w:p>
+            <w:pPr>
+              <w:jc w:val="center"/>
+              <w:rPr>
+                <w:rFonts w:ascii="Segoe UI Semilight" w:hAnsi="Segoe UI Semilight" w:cs="Segoe UI Semilight"/>
+              </w:rPr>
+            </w:pPr>
+            <w:r>
+              <w:rPr>
+                <w:rFonts w:ascii="Segoe UI Semilight" w:hAnsi="Segoe UI Semilight" w:cs="Segoe UI Semilight" w:hint="cs"/>
+              </w:rPr>
+              <w:t>GET</w:t>
+            </w:r>
+          </w:p>
+        </w:tc>
+        <w:tc>
+          <w:tcPr>
+            <w:tcW w:w="3271" w:type="dxa"/>
+          </w:tcPr>
+          <w:p>
+            <w:pPr>
+              <w:rPr>
+                <w:rFonts w:ascii="Segoe UI Semilight" w:hAnsi="Segoe UI Semilight" w:cs="Segoe UI Semilight"/>
+              </w:rPr>
+            </w:pPr>
+            <w:r>
+              <w:rPr>
+                <w:rFonts w:ascii="Segoe UI Semilight" w:hAnsi="Segoe UI Semilight" w:cs="Segoe UI Semilight"/>
+              </w:rPr>
+              <w:t>0.0.0.0:3306/last_dose</w:t>
+            </w:r>
+          </w:p>
+        </w:tc>
+        <w:tc>
+          <w:tcPr>
+            <w:tcW w:w="1964" w:type="dxa"/>
+          </w:tcPr>
+          <w:p>
+            <w:pPr>
+              <w:rPr>
+                <w:rFonts w:ascii="Segoe UI Semilight" w:hAnsi="Segoe UI Semilight" w:cs="Segoe UI Semilight"/>
+                <w:rtl/>
+              </w:rPr>
+            </w:pPr>
+            <w:r>
+              <w:rPr>
+                <w:rFonts w:ascii="Segoe UI Semilight" w:hAnsi="Segoe UI Semilight" w:cs="Segoe UI Semilight" w:hint="cs"/>
+                <w:rtl/>
+              </w:rPr>
+              <w:t xml:space="preserve">החזרת לקיחת התרופה האחרונה של החולה. מחזיר </w:t>
+            </w:r>
+            <w:r>
+              <w:rPr>
+                <w:rFonts w:ascii="Segoe UI Semilight" w:hAnsi="Segoe UI Semilight" w:cs="Segoe UI Semilight"/>
+              </w:rPr>
+              <w:t>table</w:t>
+            </w:r>
+            <w:r>
+              <w:rPr>
+                <w:rFonts w:ascii="Segoe UI Semilight" w:hAnsi="Segoe UI Semilight" w:cs="Segoe UI Semilight" w:hint="cs"/>
+                <w:rtl/>
+              </w:rPr>
+              <w:t xml:space="preserve"> של </w:t>
+            </w:r>
+            <w:r>
+              <w:rPr>
+                <w:rFonts w:ascii="Segoe UI Semilight" w:hAnsi="Segoe UI Semilight" w:cs="Segoe UI Semilight"/>
+              </w:rPr>
+              <w:t>id, date_time</w:t>
+            </w:r>
+            <w:r>
+              <w:rPr>
+                <w:rFonts w:ascii="Segoe UI Semilight" w:hAnsi="Segoe UI Semilight" w:cs="Segoe UI Semilight" w:hint="cs"/>
+                <w:rtl/>
+              </w:rPr>
+              <w:t xml:space="preserve"> של התרופה האחרונה שנלקחה</w:t>
             </w:r>
           </w:p>
         </w:tc>
@@ -1366,7 +1958,7 @@
 </file>
 
 <file path=word/numbering.xml><?xml version="1.0" encoding="utf-8"?>
-<w:numbering xmlns:wpc="http://schemas.microsoft.com/office/word/2010/wordprocessingCanvas" xmlns:cx="http://schemas.microsoft.com/office/drawing/2014/chartex" xmlns:cx1="http://schemas.microsoft.com/office/drawing/2015/9/8/chartex" xmlns:cx2="http://schemas.microsoft.com/office/drawing/2015/10/21/chartex" xmlns:cx3="http://schemas.microsoft.com/office/drawing/2016/5/9/chartex" xmlns:cx4="http://schemas.microsoft.com/office/drawing/2016/5/10/chartex" xmlns:cx5="http://schemas.microsoft.com/office/drawing/2016/5/11/chartex" xmlns:cx6="http://schemas.microsoft.com/office/drawing/2016/5/12/chartex" xmlns:cx7="http://schemas.microsoft.com/office/drawing/2016/5/13/chartex" xmlns:cx8="http://schemas.microsoft.com/office/drawing/2016/5/14/chartex" xmlns:mc="http://schemas.openxmlformats.org/markup-compatibility/2006" xmlns:aink="http://schemas.microsoft.com/office/drawing/2016/ink" xmlns:am3d="http://schemas.microsoft.com/office/drawing/2017/model3d" xmlns:o="urn:schemas-microsoft-com:office:office" xmlns:oel="http://schemas.microsoft.com/office/2019/extlst" xmlns:r="http://schemas.openxmlformats.org/officeDocument/2006/relationships" xmlns:m="http://schemas.openxmlformats.org/officeDocument/2006/math" xmlns:v="urn:schemas-microsoft-com:vml" xmlns:wp14="http://schemas.microsoft.com/office/word/2010/wordprocessingDrawing" xmlns:wp="http://schemas.openxmlformats.org/drawingml/2006/wordprocessingDrawing" xmlns:w10="urn:schemas-microsoft-com:office:word" xmlns:w="http://schemas.openxmlformats.org/wordprocessingml/2006/main" xmlns:w14="http://schemas.microsoft.com/office/word/2010/wordml" xmlns:w15="http://schemas.microsoft.com/office/word/2012/wordml" xmlns:w16cex="http://schemas.microsoft.com/office/word/2018/wordml/cex" xmlns:w16cid="http://schemas.microsoft.com/office/word/2016/wordml/cid" xmlns:w16="http://schemas.microsoft.com/office/word/2018/wordml" xmlns:w16sdtdh="http://schemas.microsoft.com/office/word/2020/wordml/sdtdatahash" xmlns:w16se="http://schemas.microsoft.com/office/word/2015/wordml/symex" xmlns:wpg="http://schemas.microsoft.com/office/word/2010/wordprocessingGroup" xmlns:wpi="http://schemas.microsoft.com/office/word/2010/wordprocessingInk" xmlns:wne="http://schemas.microsoft.com/office/word/2006/wordml" xmlns:wps="http://schemas.microsoft.com/office/word/2010/wordprocessingShape" mc:Ignorable="w14 w15 w16se w16cid w16 w16cex w16sdtdh wp14">
+<w:numbering xmlns:wpc="http://schemas.microsoft.com/office/word/2010/wordprocessingCanvas" xmlns:cx="http://schemas.microsoft.com/office/drawing/2014/chartex" xmlns:cx1="http://schemas.microsoft.com/office/drawing/2015/9/8/chartex" xmlns:cx2="http://schemas.microsoft.com/office/drawing/2015/10/21/chartex" xmlns:cx3="http://schemas.microsoft.com/office/drawing/2016/5/9/chartex" xmlns:cx4="http://schemas.microsoft.com/office/drawing/2016/5/10/chartex" xmlns:cx5="http://schemas.microsoft.com/office/drawing/2016/5/11/chartex" xmlns:cx6="http://schemas.microsoft.com/office/drawing/2016/5/12/chartex" xmlns:cx7="http://schemas.microsoft.com/office/drawing/2016/5/13/chartex" xmlns:cx8="http://schemas.microsoft.com/office/drawing/2016/5/14/chartex" xmlns:mc="http://schemas.openxmlformats.org/markup-compatibility/2006" xmlns:aink="http://schemas.microsoft.com/office/drawing/2016/ink" xmlns:am3d="http://schemas.microsoft.com/office/drawing/2017/model3d" xmlns:o="urn:schemas-microsoft-com:office:office" xmlns:oel="http://schemas.microsoft.com/office/2019/extlst" xmlns:r="http://schemas.openxmlformats.org/officeDocument/2006/relationships" xmlns:m="http://schemas.openxmlformats.org/officeDocument/2006/math" xmlns:v="urn:schemas-microsoft-com:vml" xmlns:wp14="http://schemas.microsoft.com/office/word/2010/wordprocessingDrawing" xmlns:wp="http://schemas.openxmlformats.org/drawingml/2006/wordprocessingDrawing" xmlns:w10="urn:schemas-microsoft-com:office:word" xmlns:w="http://schemas.openxmlformats.org/wordprocessingml/2006/main" xmlns:w14="http://schemas.microsoft.com/office/word/2010/wordml" xmlns:w15="http://schemas.microsoft.com/office/word/2012/wordml" xmlns:w16cex="http://schemas.microsoft.com/office/word/2018/wordml/cex" xmlns:w16cid="http://schemas.microsoft.com/office/word/2016/wordml/cid" xmlns:w16="http://schemas.microsoft.com/office/word/2018/wordml" xmlns:w16du="http://schemas.microsoft.com/office/word/2023/wordml/word16du" xmlns:w16sdtdh="http://schemas.microsoft.com/office/word/2020/wordml/sdtdatahash" xmlns:w16se="http://schemas.microsoft.com/office/word/2015/wordml/symex" xmlns:wpg="http://schemas.microsoft.com/office/word/2010/wordprocessingGroup" xmlns:wpi="http://schemas.microsoft.com/office/word/2010/wordprocessingInk" xmlns:wne="http://schemas.microsoft.com/office/word/2006/wordml" xmlns:wps="http://schemas.microsoft.com/office/word/2010/wordprocessingShape" mc:Ignorable="w14 w15 w16se w16cid w16 w16cex w16sdtdh wp14">
   <w:abstractNum w:abstractNumId="0" w15:restartNumberingAfterBreak="0">
     <w:nsid w:val="4D9A61F0"/>
     <w:multiLevelType w:val="hybridMultilevel"/>
@@ -2183,4 +2775,16 @@
     </a:ext>
   </a:extLst>
 </a:theme>
+</file>
+
+<file path=customXml/item1.xml><?xml version="1.0" encoding="utf-8"?>
+<b:Sources xmlns:b="http://schemas.openxmlformats.org/officeDocument/2006/bibliography" xmlns="http://schemas.openxmlformats.org/officeDocument/2006/bibliography" SelectedStyle="\APASixthEditionOfficeOnline.xsl" StyleName="APA" Version="6"/>
+</file>
+
+<file path=customXml/itemProps1.xml><?xml version="1.0" encoding="utf-8"?>
+<ds:datastoreItem xmlns:ds="http://schemas.openxmlformats.org/officeDocument/2006/customXml" ds:itemID="{8DB98372-2825-4034-9B34-6E769EC02B15}">
+  <ds:schemaRefs>
+    <ds:schemaRef ds:uri="http://schemas.openxmlformats.org/officeDocument/2006/bibliography"/>
+  </ds:schemaRefs>
+</ds:datastoreItem>
 </file>
</xml_diff>